<commit_message>
Updated cv and updated about page.
</commit_message>
<xml_diff>
--- a/src/assets/CV/RomanGrubic.docx
+++ b/src/assets/CV/RomanGrubic.docx
@@ -116,10 +116,58 @@
         <w:spacing w:line="240" w:lineRule="auto"/>
         <w:rPr>
           <w:rFonts w:ascii="Calibri" w:hAnsi="Calibri" w:eastAsia="Calibri" w:cs="Calibri"/>
+          <w:color w:val="6FA8DC"/>
+          <w:sz w:val="22"/>
+          <w:szCs w:val="22"/>
+        </w:rPr>
+      </w:pPr>
+      <w:r>
+        <w:rPr>
+          <w:rFonts w:ascii="Calibri" w:hAnsi="Calibri" w:eastAsia="Calibri" w:cs="Calibri"/>
+          <w:color w:val="6FA8DC"/>
+          <w:sz w:val="20"/>
+          <w:szCs w:val="20"/>
+        </w:rPr>
+        <w:t>•</w:t>
+      </w:r>
+      <w:r>
+        <w:rPr>
+          <w:rFonts w:ascii="Calibri" w:hAnsi="Calibri" w:eastAsia="Calibri" w:cs="Calibri"/>
           <w:color w:val="999999"/>
           <w:sz w:val="22"/>
           <w:szCs w:val="22"/>
         </w:rPr>
+        <w:t xml:space="preserve"> Tralee, Co. Kerry </w:t>
+      </w:r>
+      <w:r>
+        <w:rPr>
+          <w:rFonts w:ascii="Calibri" w:hAnsi="Calibri" w:eastAsia="Calibri" w:cs="Calibri"/>
+          <w:color w:val="6FA8DC"/>
+          <w:sz w:val="22"/>
+          <w:szCs w:val="22"/>
+        </w:rPr>
+        <w:t xml:space="preserve">• </w:t>
+      </w:r>
+      <w:r>
+        <w:rPr>
+          <w:rFonts w:ascii="Calibri" w:hAnsi="Calibri" w:eastAsia="Calibri" w:cs="Calibri"/>
+          <w:color w:val="999999"/>
+          <w:sz w:val="22"/>
+          <w:szCs w:val="22"/>
+        </w:rPr>
+        <w:t>Dublin, Co. Dublin</w:t>
+      </w:r>
+    </w:p>
+    <w:p>
+      <w:pPr>
+        <w:pStyle w:val="Normal"/>
+        <w:spacing w:line="240" w:lineRule="auto"/>
+        <w:rPr>
+          <w:rFonts w:ascii="Calibri" w:hAnsi="Calibri" w:eastAsia="Calibri" w:cs="Calibri"/>
+          <w:color w:val="999999"/>
+          <w:sz w:val="20"/>
+          <w:szCs w:val="20"/>
+        </w:rPr>
       </w:pPr>
       <w:r>
         <w:rPr>
@@ -134,50 +182,40 @@
         <w:rPr>
           <w:rFonts w:ascii="Calibri" w:hAnsi="Calibri" w:eastAsia="Calibri" w:cs="Calibri"/>
           <w:color w:val="999999"/>
-          <w:sz w:val="22"/>
-          <w:szCs w:val="22"/>
-        </w:rPr>
-        <w:t xml:space="preserve"> Tralee, Co. Kerry </w:t>
+          <w:sz w:val="20"/>
+          <w:szCs w:val="20"/>
+        </w:rPr>
+        <w:t xml:space="preserve"> </w:t>
+      </w:r>
+      <w:r>
+        <w:rPr>
+          <w:rFonts w:ascii="Calibri" w:hAnsi="Calibri" w:eastAsia="Calibri" w:cs="Calibri"/>
+          <w:b w:val="1"/>
+          <w:bCs w:val="1"/>
+          <w:color w:val="666666"/>
+          <w:sz w:val="20"/>
+          <w:szCs w:val="20"/>
+        </w:rPr>
+        <w:t>Mobile</w:t>
       </w:r>
       <w:r>
         <w:rPr>
           <w:rFonts w:ascii="Calibri" w:hAnsi="Calibri" w:eastAsia="Calibri" w:cs="Calibri"/>
           <w:color w:val="6FA8DC"/>
-          <w:sz w:val="22"/>
-          <w:szCs w:val="22"/>
-        </w:rPr>
-        <w:t xml:space="preserve">• </w:t>
-      </w:r>
-      <w:r>
-        <w:rPr>
-          <w:rFonts w:ascii="Calibri" w:hAnsi="Calibri" w:eastAsia="Calibri" w:cs="Calibri"/>
-          <w:color w:val="999999"/>
-          <w:sz w:val="22"/>
-          <w:szCs w:val="22"/>
-        </w:rPr>
-        <w:t xml:space="preserve">Dublin, Co. Dublin </w:t>
-      </w:r>
-      <w:r>
-        <w:rPr>
-          <w:rFonts w:ascii="Calibri" w:hAnsi="Calibri" w:eastAsia="Calibri" w:cs="Calibri"/>
-          <w:color w:val="6FA8DC"/>
-          <w:sz w:val="22"/>
-          <w:szCs w:val="22"/>
-        </w:rPr>
-        <w:t>• Willing to relocate? YES!</w:t>
-      </w:r>
-    </w:p>
-    <w:p>
-      <w:pPr>
-        <w:pStyle w:val="Normal"/>
-        <w:spacing w:line="240" w:lineRule="auto"/>
+          <w:sz w:val="20"/>
+          <w:szCs w:val="20"/>
+        </w:rPr>
+        <w:t xml:space="preserve"> </w:t>
+      </w:r>
+      <w:r>
         <w:rPr>
           <w:rFonts w:ascii="Calibri" w:hAnsi="Calibri" w:eastAsia="Calibri" w:cs="Calibri"/>
           <w:color w:val="999999"/>
           <w:sz w:val="20"/>
           <w:szCs w:val="20"/>
         </w:rPr>
-      </w:pPr>
+        <w:t xml:space="preserve">(085) 244 - 4619 </w:t>
+      </w:r>
       <w:r>
         <w:rPr>
           <w:rFonts w:ascii="Calibri" w:hAnsi="Calibri" w:eastAsia="Calibri" w:cs="Calibri"/>
@@ -205,16 +243,7 @@
           <w:sz w:val="20"/>
           <w:szCs w:val="20"/>
         </w:rPr>
-        <w:t>Mobile</w:t>
-      </w:r>
-      <w:r>
-        <w:rPr>
-          <w:rFonts w:ascii="Calibri" w:hAnsi="Calibri" w:eastAsia="Calibri" w:cs="Calibri"/>
-          <w:color w:val="6FA8DC"/>
-          <w:sz w:val="20"/>
-          <w:szCs w:val="20"/>
-        </w:rPr>
-        <w:t xml:space="preserve"> </w:t>
+        <w:t>E-mail</w:t>
       </w:r>
       <w:r>
         <w:rPr>
@@ -223,47 +252,9 @@
           <w:sz w:val="20"/>
           <w:szCs w:val="20"/>
         </w:rPr>
-        <w:t xml:space="preserve">(085) 244 - 4619 </w:t>
-      </w:r>
-      <w:r>
-        <w:rPr>
-          <w:rFonts w:ascii="Calibri" w:hAnsi="Calibri" w:eastAsia="Calibri" w:cs="Calibri"/>
-          <w:color w:val="6FA8DC"/>
-          <w:sz w:val="20"/>
-          <w:szCs w:val="20"/>
-        </w:rPr>
-        <w:t>•</w:t>
-      </w:r>
-      <w:r>
-        <w:rPr>
-          <w:rFonts w:ascii="Calibri" w:hAnsi="Calibri" w:eastAsia="Calibri" w:cs="Calibri"/>
-          <w:color w:val="999999"/>
-          <w:sz w:val="20"/>
-          <w:szCs w:val="20"/>
-        </w:rPr>
         <w:t xml:space="preserve"> </w:t>
       </w:r>
-      <w:r>
-        <w:rPr>
-          <w:rFonts w:ascii="Calibri" w:hAnsi="Calibri" w:eastAsia="Calibri" w:cs="Calibri"/>
-          <w:b w:val="1"/>
-          <w:bCs w:val="1"/>
-          <w:color w:val="666666"/>
-          <w:sz w:val="20"/>
-          <w:szCs w:val="20"/>
-        </w:rPr>
-        <w:t>E-mail</w:t>
-      </w:r>
-      <w:r>
-        <w:rPr>
-          <w:rFonts w:ascii="Calibri" w:hAnsi="Calibri" w:eastAsia="Calibri" w:cs="Calibri"/>
-          <w:color w:val="999999"/>
-          <w:sz w:val="20"/>
-          <w:szCs w:val="20"/>
-        </w:rPr>
-        <w:t xml:space="preserve"> </w:t>
-      </w:r>
-      <w:hyperlink r:id="R9946c696defe4c7d">
+      <w:hyperlink r:id="Rc0a3b5824cc64967">
         <w:r>
           <w:rPr>
             <w:rStyle w:val="Hyperlink"/>
@@ -313,7 +304,7 @@
         </w:rPr>
         <w:t xml:space="preserve">GitHub </w:t>
       </w:r>
-      <w:hyperlink r:id="R8783beeb264743b6">
+      <w:hyperlink r:id="Rf1c680edd72e4251">
         <w:r>
           <w:rPr>
             <w:rStyle w:val="Hyperlink"/>
@@ -363,7 +354,7 @@
         </w:rPr>
         <w:t xml:space="preserve">LinkedIn </w:t>
       </w:r>
-      <w:hyperlink r:id="Rc4acbb9d5a864be1">
+      <w:hyperlink r:id="R31765d2ad7624369">
         <w:r>
           <w:rPr>
             <w:rStyle w:val="Hyperlink"/>
@@ -376,7 +367,7 @@
         </w:r>
       </w:hyperlink>
     </w:p>
-    <w:p xmlns:wp14="http://schemas.microsoft.com/office/word/2010/wordml" wp14:textId="77777777">
+    <w:p xmlns:wp14="http://schemas.microsoft.com/office/word/2010/wordml" wp14:textId="45717B8B">
       <w:pPr>
         <w:spacing w:line="240" w:lineRule="auto"/>
         <w:rPr>
@@ -388,10 +379,10 @@
       </w:pPr>
       <w:r>
         <w:drawing>
-          <wp:inline xmlns:wp14="http://schemas.microsoft.com/office/word/2010/wordprocessingDrawing" wp14:editId="45CA44F0" wp14:anchorId="13168233">
+          <wp:inline xmlns:wp14="http://schemas.microsoft.com/office/word/2010/wordprocessingDrawing" wp14:editId="170486FE" wp14:anchorId="13168233">
             <wp:extent cx="5581648" cy="19050"/>
             <wp:effectExtent l="0" t="0" r="0" b="0"/>
-            <wp:docPr id="965977306" name="Picture 1" title=""/>
+            <wp:docPr id="2112770027" name="Picture 1" title=""/>
             <wp:cNvGraphicFramePr>
               <a:graphicFrameLocks noChangeAspect="1"/>
             </wp:cNvGraphicFramePr>
@@ -403,7 +394,7 @@
                     <pic:cNvPicPr/>
                   </pic:nvPicPr>
                   <pic:blipFill>
-                    <a:blip r:embed="R42ab2fe027a8417f">
+                    <a:blip r:embed="R1474ea388d584802">
                       <a:extLst xmlns:a="http://schemas.openxmlformats.org/drawingml/2006/main">
                         <a:ext uri="{28A0092B-C50C-407E-A947-70E740481C1C}">
                           <a14:useLocalDpi xmlns:a14="http://schemas.microsoft.com/office/drawing/2010/main" val="0"/>
@@ -430,27 +421,14 @@
         </w:drawing>
       </w:r>
     </w:p>
-    <w:p xmlns:wp14="http://schemas.microsoft.com/office/word/2010/wordml" wp14:textId="77777777">
-      <w:pPr>
-        <w:spacing w:line="240" w:lineRule="auto"/>
-        <w:rPr>
-          <w:rFonts w:ascii="Calibri" w:hAnsi="Calibri" w:eastAsia="Calibri" w:cs="Calibri"/>
-          <w:color w:val="999999"/>
-          <w:sz w:val="20"/>
-          <w:szCs w:val="20"/>
-        </w:rPr>
-      </w:pPr>
-    </w:p>
-    <w:p xmlns:wp14="http://schemas.microsoft.com/office/word/2010/wordml" wp14:textId="00BF7EAC">
+    <w:p xmlns:wp14="http://schemas.microsoft.com/office/word/2010/wordml" wp14:textId="2FB6DB6E">
       <w:pPr>
         <w:pStyle w:val="Normal"/>
         <w:spacing w:after="200" w:line="240" w:lineRule="auto"/>
         <w:ind w:left="1620" w:hanging="1620"/>
         <w:rPr>
           <w:rFonts w:ascii="Calibri" w:hAnsi="Calibri" w:eastAsia="Calibri" w:cs="Calibri"/>
-          <w:b w:val="1"/>
-          <w:bCs w:val="1"/>
-          <w:color w:val="444444"/>
+          <w:color w:val="000000" w:themeColor="text1" w:themeTint="FF" w:themeShade="FF"/>
           <w:sz w:val="24"/>
           <w:szCs w:val="24"/>
         </w:rPr>
@@ -478,23 +456,16 @@
       <w:r>
         <w:rPr>
           <w:rFonts w:ascii="Calibri" w:hAnsi="Calibri" w:eastAsia="Calibri" w:cs="Calibri"/>
-          <w:color w:val="6FA8DC"/>
-          <w:sz w:val="20"/>
-          <w:szCs w:val="20"/>
-        </w:rPr>
-        <w:t>•</w:t>
-      </w:r>
-      <w:r>
-        <w:rPr>
-          <w:rFonts w:ascii="Calibri" w:hAnsi="Calibri" w:eastAsia="Calibri" w:cs="Calibri"/>
           <w:color w:val="000000" w:themeColor="text1" w:themeTint="FF" w:themeShade="FF"/>
           <w:sz w:val="24"/>
           <w:szCs w:val="24"/>
         </w:rPr>
-        <w:t xml:space="preserve"> Coming from security and retail background, I have developed attention to details, problem-solving skills and customer service. I have accomplished a lot in these past few months and managed to learn new technologies and have projects to present. Now, I am looking for new challenges to further develop my skills and obtain new one. </w:t>
-      </w:r>
-    </w:p>
-    <w:p xmlns:wp14="http://schemas.microsoft.com/office/word/2010/wordml" wp14:textId="19348EAE">
+        <w:t xml:space="preserve">Coming from security and retail background, I have developed attention to details, problem-solving skills and customer service. I have accomplished a lot in these past few months and managed to learn new technologies and have projects to present. </w:t>
+      </w:r>
+      <w:proofErr w:type="gramStart"/>
+      <w:proofErr w:type="gramEnd"/>
+    </w:p>
+    <w:p xmlns:wp14="http://schemas.microsoft.com/office/word/2010/wordml" wp14:textId="2FD02AE6">
       <w:pPr>
         <w:pStyle w:val="Normal"/>
         <w:spacing w:after="200" w:line="240" w:lineRule="auto"/>
@@ -509,20 +480,11 @@
       <w:r>
         <w:rPr>
           <w:rFonts w:ascii="Calibri" w:hAnsi="Calibri" w:eastAsia="Calibri" w:cs="Calibri"/>
-          <w:color w:val="6FA8DC"/>
-          <w:sz w:val="20"/>
-          <w:szCs w:val="20"/>
-        </w:rPr>
-        <w:t>•</w:t>
-      </w:r>
-      <w:r>
-        <w:rPr>
-          <w:rFonts w:ascii="Calibri" w:hAnsi="Calibri" w:eastAsia="Calibri" w:cs="Calibri"/>
           <w:color w:val="000000" w:themeColor="text1" w:themeTint="FF" w:themeShade="FF"/>
           <w:sz w:val="24"/>
           <w:szCs w:val="24"/>
         </w:rPr>
-        <w:t xml:space="preserve"> My projects are available on </w:t>
+        <w:t xml:space="preserve">Now, I am looking for new challenges to further develop my skills and obtain new one. My projects are available on </w:t>
       </w:r>
       <w:proofErr w:type="gramStart"/>
       <w:r>
@@ -544,7 +506,7 @@
         </w:rPr>
         <w:t xml:space="preserve"> </w:t>
       </w:r>
-      <w:hyperlink r:id="R4ef64807e87d48fd">
+      <w:hyperlink r:id="R3ee7655da889446b">
         <w:r>
           <w:rPr>
             <w:rStyle w:val="Hyperlink"/>
@@ -565,7 +527,7 @@
         </w:rPr>
         <w:t xml:space="preserve"> and I encourage you to visit my portfolio on </w:t>
       </w:r>
-      <w:hyperlink r:id="R6414476d47994e60">
+      <w:hyperlink r:id="R64be82fe575940c6">
         <w:r>
           <w:rPr>
             <w:rStyle w:val="Hyperlink"/>
@@ -581,69 +543,11 @@
         </w:r>
       </w:hyperlink>
     </w:p>
-    <w:p xmlns:wp14="http://schemas.microsoft.com/office/word/2010/wordml" wp14:textId="2B54C8DB">
-      <w:pPr>
-        <w:pStyle w:val="Normal"/>
-        <w:spacing w:after="200" w:line="240" w:lineRule="auto"/>
-        <w:ind w:left="1620" w:hanging="0"/>
-        <w:rPr>
-          <w:rFonts w:ascii="Calibri" w:hAnsi="Calibri" w:eastAsia="Calibri" w:cs="Calibri"/>
-          <w:color w:val="000000" w:themeColor="text1" w:themeTint="FF" w:themeShade="FF"/>
-          <w:sz w:val="24"/>
-          <w:szCs w:val="24"/>
-        </w:rPr>
-      </w:pPr>
-      <w:r>
-        <w:rPr>
-          <w:rFonts w:ascii="Calibri" w:hAnsi="Calibri" w:eastAsia="Calibri" w:cs="Calibri"/>
-          <w:color w:val="6FA8DC"/>
-          <w:sz w:val="20"/>
-          <w:szCs w:val="20"/>
-        </w:rPr>
-        <w:t>•</w:t>
-      </w:r>
-      <w:r>
-        <w:rPr>
-          <w:rFonts w:ascii="Calibri" w:hAnsi="Calibri" w:eastAsia="Calibri" w:cs="Calibri"/>
-          <w:color w:val="000000" w:themeColor="text1" w:themeTint="FF" w:themeShade="FF"/>
-          <w:sz w:val="24"/>
-          <w:szCs w:val="24"/>
-        </w:rPr>
-        <w:t xml:space="preserve"> Creator of </w:t>
-      </w:r>
-      <w:hyperlink r:id="R921ffa6340074044">
-        <w:r>
-          <w:rPr>
-            <w:rStyle w:val="Hyperlink"/>
-            <w:rFonts w:ascii="Calibri" w:hAnsi="Calibri" w:eastAsia="Calibri" w:cs="Calibri"/>
-            <w:color w:val="000000" w:themeColor="text1" w:themeTint="FF" w:themeShade="FF"/>
-            <w:sz w:val="24"/>
-            <w:szCs w:val="24"/>
-          </w:rPr>
-          <w:t>Q&amp;A API</w:t>
-        </w:r>
-      </w:hyperlink>
-      <w:r>
-        <w:rPr>
-          <w:rFonts w:ascii="Calibri" w:hAnsi="Calibri" w:eastAsia="Calibri" w:cs="Calibri"/>
-          <w:color w:val="000000" w:themeColor="text1" w:themeTint="FF" w:themeShade="FF"/>
-          <w:sz w:val="24"/>
-          <w:szCs w:val="24"/>
-        </w:rPr>
-        <w:t xml:space="preserve"> – looking for collaborators!</w:t>
-      </w:r>
-    </w:p>
     <w:p xmlns:wp14="http://schemas.microsoft.com/office/word/2010/wordml" wp14:textId="0D353054">
       <w:pPr>
         <w:pStyle w:val="Normal"/>
         <w:spacing w:after="200" w:line="240" w:lineRule="auto"/>
         <w:ind w:left="0" w:hanging="0"/>
-        <w:rPr>
-          <w:rFonts w:ascii="Calibri" w:hAnsi="Calibri" w:eastAsia="Calibri" w:cs="Calibri"/>
-          <w:color w:val="444444"/>
-          <w:sz w:val="24"/>
-          <w:szCs w:val="24"/>
-        </w:rPr>
       </w:pPr>
       <w:r>
         <w:drawing>
@@ -698,15 +602,15 @@
         <w:tab/>
       </w:r>
     </w:p>
-    <w:p xmlns:wp14="http://schemas.microsoft.com/office/word/2010/wordml" wp14:textId="5371FB2B">
-      <w:pPr>
-        <w:tabs>
-          <w:tab w:val="left" w:pos="1620"/>
-        </w:tabs>
-        <w:spacing w:line="240" w:lineRule="auto"/>
-        <w:ind w:left="1620" w:hanging="1620"/>
-        <w:rPr>
-          <w:rFonts w:ascii="Calibri" w:hAnsi="Calibri" w:eastAsia="Calibri" w:cs="Calibri"/>
+    <w:p xmlns:wp14="http://schemas.microsoft.com/office/word/2010/wordml" wp14:textId="0D353054">
+      <w:pPr>
+        <w:pStyle w:val="Normal"/>
+        <w:spacing w:after="0" w:afterAutospacing="off" w:line="240" w:lineRule="auto"/>
+        <w:ind w:left="0" w:hanging="0"/>
+        <w:rPr>
+          <w:rFonts w:ascii="Calibri" w:hAnsi="Calibri" w:eastAsia="Calibri" w:cs="Calibri"/>
+          <w:b w:val="1"/>
+          <w:bCs w:val="1"/>
           <w:color w:val="444444"/>
           <w:sz w:val="24"/>
           <w:szCs w:val="24"/>
@@ -721,9 +625,9 @@
           <w:sz w:val="28"/>
           <w:szCs w:val="28"/>
         </w:rPr>
-        <w:t xml:space="preserve">EDUCATION    </w:t>
-      </w:r>
-      <w:hyperlink r:id="R87d9788c19194a4d">
+        <w:t xml:space="preserve">EDUCATION   </w:t>
+      </w:r>
+      <w:hyperlink r:id="R659af2178f4b4c9b">
         <w:r>
           <w:rPr>
             <w:rStyle w:val="Hyperlink"/>
@@ -731,8 +635,8 @@
             <w:b w:val="1"/>
             <w:bCs w:val="1"/>
             <w:color w:val="444444"/>
-            <w:sz w:val="24"/>
-            <w:szCs w:val="24"/>
+            <w:sz w:val="28"/>
+            <w:szCs w:val="28"/>
           </w:rPr>
           <w:t>Diploma in Software Development - Merit Grade</w:t>
         </w:r>
@@ -754,7 +658,7 @@
           <w:tab w:val="left" w:pos="1620"/>
         </w:tabs>
         <w:spacing w:line="240" w:lineRule="auto"/>
-        <w:ind w:left="1440" w:hanging="0" w:firstLine="0"/>
+        <w:ind w:left="1440" w:hanging="0" w:firstLine="720"/>
         <w:rPr>
           <w:rFonts w:ascii="Calibri" w:hAnsi="Calibri" w:eastAsia="Calibri" w:cs="Calibri"/>
           <w:color w:val="666666"/>
@@ -765,11 +669,13 @@
       <w:r>
         <w:rPr>
           <w:rFonts w:ascii="Calibri" w:hAnsi="Calibri" w:eastAsia="Calibri" w:cs="Calibri"/>
+          <w:b w:val="0"/>
+          <w:bCs w:val="0"/>
           <w:color w:val="666666"/>
           <w:sz w:val="24"/>
           <w:szCs w:val="24"/>
         </w:rPr>
-        <w:t xml:space="preserve">    Code Institute fully credit rated by Edinburgh Napier University</w:t>
+        <w:t xml:space="preserve">   Code Institute fully credit rated by Edinburgh Napier University</w:t>
       </w:r>
       <w:r>
         <w:rPr>
@@ -792,7 +698,7 @@
     </w:p>
     <w:p>
       <w:pPr>
-        <w:spacing w:line="240" w:lineRule="auto"/>
+        <w:spacing w:after="100" w:afterAutospacing="off" w:line="240" w:lineRule="auto"/>
         <w:ind w:left="1620" w:hanging="1440"/>
         <w:rPr>
           <w:rFonts w:ascii="Calibri" w:hAnsi="Calibri" w:eastAsia="Calibri" w:cs="Calibri"/>
@@ -808,21 +714,8 @@
           <w:sz w:val="24"/>
           <w:szCs w:val="24"/>
         </w:rPr>
-        <w:t xml:space="preserve">                           Graduated April 2020</w:t>
-      </w:r>
-    </w:p>
-    <w:p>
-      <w:pPr>
-        <w:pStyle w:val="Normal"/>
-        <w:spacing w:line="240" w:lineRule="auto"/>
-        <w:ind w:left="1620" w:hanging="1440"/>
-        <w:rPr>
-          <w:rFonts w:ascii="Calibri" w:hAnsi="Calibri" w:eastAsia="Calibri" w:cs="Calibri"/>
-          <w:color w:val="666666"/>
-          <w:sz w:val="24"/>
-          <w:szCs w:val="24"/>
-        </w:rPr>
-      </w:pPr>
+        <w:t xml:space="preserve">                          Graduated April 2020</w:t>
+      </w:r>
     </w:p>
     <w:p>
       <w:pPr>
@@ -832,11 +725,11 @@
         <w:rPr>
           <w:rFonts w:ascii="Calibri" w:hAnsi="Calibri" w:eastAsia="Calibri" w:cs="Calibri"/>
           <w:color w:val="444444"/>
-          <w:sz w:val="24"/>
-          <w:szCs w:val="24"/>
-        </w:rPr>
-      </w:pPr>
-      <w:hyperlink r:id="R32d03c4c2cd54eee">
+          <w:sz w:val="28"/>
+          <w:szCs w:val="28"/>
+        </w:rPr>
+      </w:pPr>
+      <w:hyperlink r:id="Rd2dd7f2760944da6">
         <w:r>
           <w:rPr>
             <w:rStyle w:val="Hyperlink"/>
@@ -844,10 +737,10 @@
             <w:b w:val="1"/>
             <w:bCs w:val="1"/>
             <w:color w:val="444444"/>
-            <w:sz w:val="24"/>
-            <w:szCs w:val="24"/>
+            <w:sz w:val="28"/>
+            <w:szCs w:val="28"/>
           </w:rPr>
-          <w:t>Certificate in React JS development</w:t>
+          <w:t>Certificate in React development</w:t>
         </w:r>
       </w:hyperlink>
     </w:p>
@@ -999,10 +892,10 @@
           <w:sz w:val="24"/>
           <w:szCs w:val="24"/>
         </w:rPr>
-        <w:t xml:space="preserve">Programming: </w:t>
-      </w:r>
-    </w:p>
-    <w:p xmlns:wp14="http://schemas.microsoft.com/office/word/2010/wordml" wp14:textId="375482F5">
+        <w:t xml:space="preserve">Programming:</w:t>
+      </w:r>
+    </w:p>
+    <w:p xmlns:wp14="http://schemas.microsoft.com/office/word/2010/wordml" wp14:textId="00BB787E">
       <w:pPr>
         <w:pStyle w:val="Normal"/>
         <w:spacing w:after="20" w:afterAutospacing="off" w:line="240" w:lineRule="auto"/>
@@ -1021,10 +914,10 @@
           <w:sz w:val="24"/>
           <w:szCs w:val="24"/>
         </w:rPr>
-        <w:t xml:space="preserve">-HTML5, CSS3,</w:t>
-      </w:r>
-    </w:p>
-    <w:p xmlns:wp14="http://schemas.microsoft.com/office/word/2010/wordml" wp14:textId="385E9264">
+        <w:t>-JavaScript, jQuery, React (Hooks, Router and Redux)</w:t>
+      </w:r>
+    </w:p>
+    <w:p xmlns:wp14="http://schemas.microsoft.com/office/word/2010/wordml" wp14:textId="0CF82728">
       <w:pPr>
         <w:pStyle w:val="Normal"/>
         <w:spacing w:after="20" w:afterAutospacing="off" w:line="240" w:lineRule="auto"/>
@@ -1043,65 +936,65 @@
           <w:sz w:val="24"/>
           <w:szCs w:val="24"/>
         </w:rPr>
-        <w:t>-JavaScript, ReactJS(Hooks, Router and Redux),</w:t>
-      </w:r>
-    </w:p>
-    <w:p xmlns:wp14="http://schemas.microsoft.com/office/word/2010/wordml" wp14:textId="3183D5B4">
+        <w:t>-Python, Flask, Django, Django REST framework (REST API)</w:t>
+      </w:r>
+    </w:p>
+    <w:p xmlns:wp14="http://schemas.microsoft.com/office/word/2010/wordml" wp14:textId="49FEDD1B">
+      <w:pPr>
+        <w:pStyle w:val="Normal"/>
+        <w:spacing w:after="20" w:afterAutospacing="off" w:line="240" w:lineRule="auto"/>
+        <w:ind w:left="1620" w:hanging="0" w:firstLine="0"/>
+        <w:rPr>
+          <w:rFonts w:ascii="Calibri" w:hAnsi="Calibri" w:eastAsia="Calibri" w:cs="Calibri"/>
+          <w:color w:val="444444"/>
+          <w:sz w:val="24"/>
+          <w:szCs w:val="24"/>
+        </w:rPr>
+      </w:pPr>
+      <w:r>
+        <w:rPr>
+          <w:rFonts w:ascii="Calibri" w:hAnsi="Calibri" w:eastAsia="Calibri" w:cs="Calibri"/>
+          <w:b w:val="1"/>
+          <w:bCs w:val="1"/>
+          <w:color w:val="444444"/>
+          <w:sz w:val="24"/>
+          <w:szCs w:val="24"/>
+        </w:rPr>
+        <w:t xml:space="preserve">Database:</w:t>
+      </w:r>
+      <w:r>
+        <w:rPr>
+          <w:rFonts w:ascii="Calibri" w:hAnsi="Calibri" w:eastAsia="Calibri" w:cs="Calibri"/>
+          <w:color w:val="444444"/>
+          <w:sz w:val="24"/>
+          <w:szCs w:val="24"/>
+        </w:rPr>
+        <w:t xml:space="preserve"> </w:t>
+      </w:r>
+    </w:p>
+    <w:p xmlns:wp14="http://schemas.microsoft.com/office/word/2010/wordml" wp14:textId="38179AF1">
       <w:pPr>
         <w:pStyle w:val="Normal"/>
         <w:spacing w:after="20" w:afterAutospacing="off" w:line="240" w:lineRule="auto"/>
         <w:ind w:left="2160" w:hanging="0" w:firstLine="720"/>
         <w:rPr>
           <w:rFonts w:ascii="Calibri" w:hAnsi="Calibri" w:eastAsia="Calibri" w:cs="Calibri"/>
-          <w:color w:val="3D85C6"/>
-          <w:sz w:val="28"/>
-          <w:szCs w:val="28"/>
-        </w:rPr>
-      </w:pPr>
-      <w:r>
-        <w:rPr>
-          <w:rFonts w:ascii="Calibri" w:hAnsi="Calibri" w:eastAsia="Calibri" w:cs="Calibri"/>
-          <w:color w:val="444444"/>
-          <w:sz w:val="24"/>
-          <w:szCs w:val="24"/>
-        </w:rPr>
-        <w:t>-Python, Flask, Django, Django REST framework (REST Api)</w:t>
-      </w:r>
-    </w:p>
-    <w:p xmlns:wp14="http://schemas.microsoft.com/office/word/2010/wordml" wp14:textId="49FEDD1B">
-      <w:pPr>
-        <w:pStyle w:val="Normal"/>
-        <w:spacing w:after="20" w:afterAutospacing="off" w:line="240" w:lineRule="auto"/>
-        <w:ind w:left="1620" w:hanging="0" w:firstLine="0"/>
-        <w:rPr>
-          <w:rFonts w:ascii="Calibri" w:hAnsi="Calibri" w:eastAsia="Calibri" w:cs="Calibri"/>
-          <w:color w:val="444444"/>
-          <w:sz w:val="24"/>
-          <w:szCs w:val="24"/>
-        </w:rPr>
-      </w:pPr>
-      <w:r>
-        <w:rPr>
-          <w:rFonts w:ascii="Calibri" w:hAnsi="Calibri" w:eastAsia="Calibri" w:cs="Calibri"/>
-          <w:b w:val="1"/>
-          <w:bCs w:val="1"/>
-          <w:color w:val="444444"/>
-          <w:sz w:val="24"/>
-          <w:szCs w:val="24"/>
-        </w:rPr>
-        <w:t xml:space="preserve">Database:</w:t>
-      </w:r>
-      <w:r>
-        <w:rPr>
-          <w:rFonts w:ascii="Calibri" w:hAnsi="Calibri" w:eastAsia="Calibri" w:cs="Calibri"/>
-          <w:color w:val="444444"/>
-          <w:sz w:val="24"/>
-          <w:szCs w:val="24"/>
-        </w:rPr>
-        <w:t xml:space="preserve"> </w:t>
-      </w:r>
-    </w:p>
-    <w:p xmlns:wp14="http://schemas.microsoft.com/office/word/2010/wordml" wp14:textId="4D8371B5">
+          <w:color w:val="444444"/>
+          <w:sz w:val="24"/>
+          <w:szCs w:val="24"/>
+        </w:rPr>
+      </w:pPr>
+      <w:r>
+        <w:rPr>
+          <w:rFonts w:ascii="Calibri" w:hAnsi="Calibri" w:eastAsia="Calibri" w:cs="Calibri"/>
+          <w:color w:val="444444"/>
+          <w:sz w:val="24"/>
+          <w:szCs w:val="24"/>
+        </w:rPr>
+        <w:t>-SQL (PostgreSQL)</w:t>
+      </w:r>
+    </w:p>
+    <w:p xmlns:wp14="http://schemas.microsoft.com/office/word/2010/wordml" wp14:textId="0A050546">
       <w:pPr>
         <w:pStyle w:val="Normal"/>
         <w:spacing w:after="20" w:afterAutospacing="off" w:line="240" w:lineRule="auto"/>
@@ -1120,47 +1013,16 @@
           <w:sz w:val="24"/>
           <w:szCs w:val="24"/>
         </w:rPr>
-        <w:t xml:space="preserve">-PostgreSQL, SQL,</w:t>
-      </w:r>
-    </w:p>
-    <w:p xmlns:wp14="http://schemas.microsoft.com/office/word/2010/wordml" wp14:textId="0A050546">
-      <w:pPr>
-        <w:pStyle w:val="Normal"/>
-        <w:spacing w:after="20" w:afterAutospacing="off" w:line="240" w:lineRule="auto"/>
-        <w:ind w:left="2160" w:hanging="0" w:firstLine="720"/>
-        <w:rPr>
-          <w:rFonts w:ascii="Calibri" w:hAnsi="Calibri" w:eastAsia="Calibri" w:cs="Calibri"/>
-          <w:color w:val="444444"/>
-          <w:sz w:val="24"/>
-          <w:szCs w:val="24"/>
-        </w:rPr>
-      </w:pPr>
-      <w:r>
-        <w:rPr>
-          <w:rFonts w:ascii="Calibri" w:hAnsi="Calibri" w:eastAsia="Calibri" w:cs="Calibri"/>
-          <w:color w:val="444444"/>
-          <w:sz w:val="24"/>
-          <w:szCs w:val="24"/>
-        </w:rPr>
-        <w:t xml:space="preserve">-</w:t>
-      </w:r>
-      <w:r>
-        <w:rPr>
-          <w:rFonts w:ascii="Calibri" w:hAnsi="Calibri" w:eastAsia="Calibri" w:cs="Calibri"/>
-          <w:color w:val="444444"/>
-          <w:sz w:val="24"/>
-          <w:szCs w:val="24"/>
-        </w:rPr>
-        <w:t>MongoDB</w:t>
-      </w:r>
-      <w:r>
-        <w:rPr>
-          <w:rFonts w:ascii="Calibri" w:hAnsi="Calibri" w:eastAsia="Calibri" w:cs="Calibri"/>
-          <w:color w:val="444444"/>
-          <w:sz w:val="24"/>
-          <w:szCs w:val="24"/>
-        </w:rPr>
-        <w:t xml:space="preserve"> ,</w:t>
+        <w:t xml:space="preserve">-NoSQL (</w:t>
+      </w:r>
+      <w:r>
+        <w:rPr>
+          <w:rFonts w:ascii="Calibri" w:hAnsi="Calibri" w:eastAsia="Calibri" w:cs="Calibri"/>
+          <w:color w:val="444444"/>
+          <w:sz w:val="24"/>
+          <w:szCs w:val="24"/>
+        </w:rPr>
+        <w:t>MongoDB,</w:t>
       </w:r>
       <w:r>
         <w:rPr>
@@ -1178,7 +1040,7 @@
           <w:sz w:val="24"/>
           <w:szCs w:val="24"/>
         </w:rPr>
-        <w:t>Firebase</w:t>
+        <w:t>Firebase)</w:t>
       </w:r>
       <w:r>
         <w:rPr>
@@ -1238,7 +1100,7 @@
         <w:t xml:space="preserve">   Tools and technologies: </w:t>
       </w:r>
     </w:p>
-    <w:p xmlns:wp14="http://schemas.microsoft.com/office/word/2010/wordml" wp14:textId="39D7F8C3">
+    <w:p xmlns:wp14="http://schemas.microsoft.com/office/word/2010/wordml" wp14:textId="451D9C0D">
       <w:pPr>
         <w:pStyle w:val="Normal"/>
         <w:spacing w:line="240" w:lineRule="auto"/>
@@ -1257,32 +1119,10 @@
           <w:sz w:val="24"/>
           <w:szCs w:val="24"/>
         </w:rPr>
-        <w:t xml:space="preserve">-Git, GitHub, </w:t>
-      </w:r>
-      <w:proofErr w:type="spellStart"/>
-      <w:r>
-        <w:rPr>
-          <w:rFonts w:ascii="Calibri" w:hAnsi="Calibri" w:eastAsia="Calibri" w:cs="Calibri"/>
-          <w:color w:val="444444"/>
-          <w:sz w:val="24"/>
-          <w:szCs w:val="24"/>
-        </w:rPr>
-        <w:t>Gitpod</w:t>
-      </w:r>
-      <w:proofErr w:type="spellEnd"/>
-      <w:r>
-        <w:rPr>
-          <w:rFonts w:ascii="Calibri" w:hAnsi="Calibri" w:eastAsia="Calibri" w:cs="Calibri"/>
-          <w:color w:val="444444"/>
-          <w:sz w:val="24"/>
-          <w:szCs w:val="24"/>
-        </w:rPr>
-        <w:t>, VS Code</w:t>
-      </w:r>
-      <w:proofErr w:type="spellStart"/>
-      <w:proofErr w:type="spellEnd"/>
-    </w:p>
-    <w:p xmlns:wp14="http://schemas.microsoft.com/office/word/2010/wordml" wp14:textId="49FF0F21">
+        <w:t>-Version control (Git, GitHub)</w:t>
+      </w:r>
+    </w:p>
+    <w:p xmlns:wp14="http://schemas.microsoft.com/office/word/2010/wordml" wp14:textId="047962C1">
       <w:pPr>
         <w:pStyle w:val="Normal"/>
         <w:spacing w:line="240" w:lineRule="auto"/>
@@ -1301,30 +1141,10 @@
           <w:sz w:val="24"/>
           <w:szCs w:val="24"/>
         </w:rPr>
-        <w:t xml:space="preserve">-Bootstrap, Materialize, </w:t>
-      </w:r>
-      <w:proofErr w:type="spellStart"/>
-      <w:r>
-        <w:rPr>
-          <w:rFonts w:ascii="Calibri" w:hAnsi="Calibri" w:eastAsia="Calibri" w:cs="Calibri"/>
-          <w:color w:val="444444"/>
-          <w:sz w:val="24"/>
-          <w:szCs w:val="24"/>
-        </w:rPr>
-        <w:t>EmailJS</w:t>
-      </w:r>
-      <w:proofErr w:type="spellEnd"/>
-      <w:r>
-        <w:rPr>
-          <w:rFonts w:ascii="Calibri" w:hAnsi="Calibri" w:eastAsia="Calibri" w:cs="Calibri"/>
-          <w:color w:val="444444"/>
-          <w:sz w:val="24"/>
-          <w:szCs w:val="24"/>
-        </w:rPr>
-        <w:t>,</w:t>
-      </w:r>
-    </w:p>
-    <w:p xmlns:wp14="http://schemas.microsoft.com/office/word/2010/wordml" wp14:textId="078E3343">
+        <w:t xml:space="preserve">-Responsive web design (Bootstrap, CSS) </w:t>
+      </w:r>
+    </w:p>
+    <w:p xmlns:wp14="http://schemas.microsoft.com/office/word/2010/wordml" wp14:textId="677F3C76">
       <w:pPr>
         <w:pStyle w:val="Normal"/>
         <w:spacing w:line="240" w:lineRule="auto"/>
@@ -1343,10 +1163,10 @@
           <w:sz w:val="24"/>
           <w:szCs w:val="24"/>
         </w:rPr>
-        <w:t xml:space="preserve">-Heroku, AWS, Stripe, </w:t>
-      </w:r>
-    </w:p>
-    <w:p xmlns:wp14="http://schemas.microsoft.com/office/word/2010/wordml" wp14:textId="177773FB">
+        <w:t>-Web hosting (Heroku, GitHub pages, AWS S3)</w:t>
+      </w:r>
+    </w:p>
+    <w:p xmlns:wp14="http://schemas.microsoft.com/office/word/2010/wordml" wp14:textId="44F8D1C7">
       <w:pPr>
         <w:pStyle w:val="Normal"/>
         <w:spacing w:line="240" w:lineRule="auto"/>
@@ -1365,37 +1185,59 @@
           <w:sz w:val="24"/>
           <w:szCs w:val="24"/>
         </w:rPr>
-        <w:t>-</w:t>
-      </w:r>
-      <w:r>
-        <w:rPr>
-          <w:rFonts w:ascii="Calibri" w:hAnsi="Calibri" w:eastAsia="Calibri" w:cs="Calibri"/>
-          <w:color w:val="444444"/>
-          <w:sz w:val="24"/>
-          <w:szCs w:val="24"/>
-        </w:rPr>
-        <w:t>TravisCI</w:t>
-      </w:r>
-      <w:r>
-        <w:rPr>
-          <w:rFonts w:ascii="Calibri" w:hAnsi="Calibri" w:eastAsia="Calibri" w:cs="Calibri"/>
-          <w:color w:val="444444"/>
-          <w:sz w:val="24"/>
-          <w:szCs w:val="24"/>
-        </w:rPr>
-        <w:t>, Jasmine</w:t>
-      </w:r>
-    </w:p>
-    <w:p xmlns:wp14="http://schemas.microsoft.com/office/word/2010/wordml" wp14:textId="77777777">
+        <w:t>-Online payments (Stripe)</w:t>
+      </w:r>
+    </w:p>
+    <w:p xmlns:wp14="http://schemas.microsoft.com/office/word/2010/wordml" wp14:textId="0BFD4313">
+      <w:pPr>
+        <w:pStyle w:val="Normal"/>
+        <w:spacing w:line="240" w:lineRule="auto"/>
+        <w:ind w:left="2160" w:firstLine="0"/>
+        <w:rPr>
+          <w:rFonts w:ascii="Calibri" w:hAnsi="Calibri" w:eastAsia="Calibri" w:cs="Calibri"/>
+          <w:color w:val="444444"/>
+          <w:sz w:val="24"/>
+          <w:szCs w:val="24"/>
+        </w:rPr>
+      </w:pPr>
+      <w:r>
+        <w:rPr>
+          <w:rFonts w:ascii="Calibri" w:hAnsi="Calibri" w:eastAsia="Calibri" w:cs="Calibri"/>
+          <w:color w:val="444444"/>
+          <w:sz w:val="24"/>
+          <w:szCs w:val="24"/>
+        </w:rPr>
+        <w:t>-Test development (</w:t>
+      </w:r>
+      <w:r>
+        <w:rPr>
+          <w:rFonts w:ascii="Calibri" w:hAnsi="Calibri" w:eastAsia="Calibri" w:cs="Calibri"/>
+          <w:color w:val="444444"/>
+          <w:sz w:val="24"/>
+          <w:szCs w:val="24"/>
+        </w:rPr>
+        <w:t>Travis CI</w:t>
+      </w:r>
+      <w:r>
+        <w:rPr>
+          <w:rFonts w:ascii="Calibri" w:hAnsi="Calibri" w:eastAsia="Calibri" w:cs="Calibri"/>
+          <w:color w:val="444444"/>
+          <w:sz w:val="24"/>
+          <w:szCs w:val="24"/>
+        </w:rPr>
+        <w:t>, Jasmine)</w:t>
+      </w:r>
+    </w:p>
+    <w:p>
       <w:pPr>
         <w:spacing w:line="360" w:lineRule="auto"/>
       </w:pPr>
       <w:r>
         <w:drawing>
-          <wp:inline xmlns:wp14="http://schemas.microsoft.com/office/word/2010/wordprocessingDrawing" wp14:editId="3B4437F5" wp14:anchorId="00522DC0">
+          <wp:inline wp14:editId="03E2BB89" wp14:anchorId="00522DC0">
             <wp:extent cx="5581648" cy="19050"/>
             <wp:effectExtent l="0" t="0" r="0" b="0"/>
-            <wp:docPr id="2087490343" name="Picture 4" title=""/>
+            <wp:docPr id="263082390" name="Picture 4" title=""/>
             <wp:cNvGraphicFramePr>
               <a:graphicFrameLocks noChangeAspect="1"/>
             </wp:cNvGraphicFramePr>
@@ -1407,7 +1249,7 @@
                     <pic:cNvPicPr/>
                   </pic:nvPicPr>
                   <pic:blipFill>
-                    <a:blip r:embed="R58d2b994318e46de">
+                    <a:blip r:embed="R1232a9bfe4134656">
                       <a:extLst xmlns:a="http://schemas.openxmlformats.org/drawingml/2006/main">
                         <a:ext uri="{28A0092B-C50C-407E-A947-70E740481C1C}">
                           <a14:useLocalDpi xmlns:a14="http://schemas.microsoft.com/office/drawing/2010/main" val="0"/>
@@ -1433,12 +1275,6 @@
           </wp:inline>
         </w:drawing>
       </w:r>
-    </w:p>
-    <w:p>
-      <w:pPr>
-        <w:pStyle w:val="Normal"/>
-        <w:spacing w:line="360" w:lineRule="auto"/>
-      </w:pPr>
     </w:p>
     <w:p xmlns:wp14="http://schemas.microsoft.com/office/word/2010/wordml" wp14:textId="028B0951">
       <w:pPr>

</xml_diff>